<commit_message>
Hinzufügen von Überwachung im Security Concept. Mit Halbarth, Tuncel :P
</commit_message>
<xml_diff>
--- a/Security Konzept.docx
+++ b/Security Konzept.docx
@@ -46,7 +46,14 @@
       </w:r>
       <w:r>
         <w:br/>
-        <w:t>Adminrechte im AD</w:t>
+      </w:r>
+      <w:proofErr w:type="spellStart"/>
+      <w:r>
+        <w:t>Adminrechte</w:t>
+      </w:r>
+      <w:proofErr w:type="spellEnd"/>
+      <w:r>
+        <w:t xml:space="preserve"> im AD</w:t>
       </w:r>
     </w:p>
     <w:p>
@@ -87,9 +94,11 @@
       <w:pPr>
         <w:pStyle w:val="berschrift1"/>
       </w:pPr>
+      <w:proofErr w:type="spellStart"/>
       <w:r>
         <w:t>Passwordpolicy</w:t>
       </w:r>
+      <w:proofErr w:type="spellEnd"/>
     </w:p>
     <w:p>
       <w:pPr>
@@ -251,13 +260,7 @@
         </w:numPr>
       </w:pPr>
       <w:r>
-        <w:t>Jegliche Dateiübertragungen</w:t>
-      </w:r>
-      <w:r>
-        <w:t xml:space="preserve"> über </w:t>
-      </w:r>
-      <w:r>
-        <w:t xml:space="preserve">SSH (SFTP) statt </w:t>
+        <w:t xml:space="preserve">Jegliche Dateiübertragungen über SSH (SFTP) statt </w:t>
       </w:r>
       <w:r>
         <w:t>FTP</w:t>
@@ -320,28 +323,152 @@
         </w:rPr>
         <w:t>:</w:t>
       </w:r>
+    </w:p>
+    <w:p>
+      <w:r>
+        <w:t xml:space="preserve">SNMP </w:t>
+      </w:r>
+      <w:r>
+        <w:br/>
+      </w:r>
+      <w:r>
+        <w:t>ACL Richtung Internet</w:t>
+      </w:r>
+      <w:r>
+        <w:br/>
+        <w:t>Verbindungen verschlüsseln (Routing)</w:t>
+      </w:r>
+      <w:r>
+        <w:br/>
+        <w:t>Konfigurationssicherheit (verändern)</w:t>
+      </w:r>
+    </w:p>
+    <w:p/>
+    <w:p>
+      <w:pPr>
+        <w:spacing w:after="160" w:line="259" w:lineRule="auto"/>
+        <w:rPr>
+          <w:rFonts w:asciiTheme="majorHAnsi" w:eastAsiaTheme="majorEastAsia" w:hAnsiTheme="majorHAnsi" w:cstheme="majorBidi"/>
+          <w:color w:val="2E74B5" w:themeColor="accent1" w:themeShade="BF"/>
+          <w:sz w:val="32"/>
+          <w:szCs w:val="32"/>
+        </w:rPr>
+      </w:pPr>
+      <w:r>
+        <w:br w:type="page"/>
+      </w:r>
+    </w:p>
+    <w:p>
+      <w:pPr>
+        <w:pStyle w:val="berschrift1"/>
+      </w:pPr>
+      <w:r>
+        <w:lastRenderedPageBreak/>
+        <w:t>Überwachung</w:t>
+      </w:r>
+    </w:p>
+    <w:p/>
+    <w:p>
+      <w:r>
+        <w:t>Alle Auslastungen von allen Netzwerkkomponenten, um die Übersicht zu behalten</w:t>
+      </w:r>
+    </w:p>
+    <w:p>
+      <w:pPr>
+        <w:rPr>
+          <w:lang w:val="en-US"/>
+        </w:rPr>
+      </w:pPr>
+      <w:proofErr w:type="spellStart"/>
+      <w:r>
+        <w:rPr>
+          <w:lang w:val="en-US"/>
+        </w:rPr>
+        <w:t>Verdächtiger</w:t>
+      </w:r>
+      <w:proofErr w:type="spellEnd"/>
+      <w:r>
+        <w:rPr>
+          <w:lang w:val="en-US"/>
+        </w:rPr>
+        <w:t xml:space="preserve"> Traffic (Pings, http-requests, Active </w:t>
+      </w:r>
+      <w:r>
+        <w:rPr>
+          <w:lang w:val="en-US"/>
+        </w:rPr>
+        <w:t xml:space="preserve">Directory, </w:t>
+      </w:r>
+      <w:proofErr w:type="spellStart"/>
+      <w:r>
+        <w:rPr>
+          <w:lang w:val="en-US"/>
+        </w:rPr>
+        <w:t>viele</w:t>
+      </w:r>
+      <w:proofErr w:type="spellEnd"/>
+      <w:r>
+        <w:rPr>
+          <w:lang w:val="en-US"/>
+        </w:rPr>
+        <w:t xml:space="preserve"> DNS- </w:t>
+      </w:r>
+      <w:proofErr w:type="spellStart"/>
+      <w:proofErr w:type="gramStart"/>
+      <w:r>
+        <w:rPr>
+          <w:lang w:val="en-US"/>
+        </w:rPr>
+        <w:t>oder</w:t>
+      </w:r>
+      <w:proofErr w:type="spellEnd"/>
+      <w:proofErr w:type="gramEnd"/>
+      <w:r>
+        <w:rPr>
+          <w:lang w:val="en-US"/>
+        </w:rPr>
+        <w:t xml:space="preserve"> DHCP-</w:t>
+      </w:r>
+      <w:proofErr w:type="spellStart"/>
+      <w:r>
+        <w:rPr>
+          <w:lang w:val="en-US"/>
+        </w:rPr>
+        <w:t>Aufrufe</w:t>
+      </w:r>
+      <w:proofErr w:type="spellEnd"/>
+      <w:r>
+        <w:rPr>
+          <w:lang w:val="en-US"/>
+        </w:rPr>
+        <w:t>)</w:t>
+      </w:r>
+    </w:p>
+    <w:p>
+      <w:r>
+        <w:t>Wenn Interfaces ausgeschaltet werden</w:t>
+      </w:r>
+    </w:p>
+    <w:p>
+      <w:proofErr w:type="spellStart"/>
+      <w:r>
+        <w:t>Adminuser</w:t>
+      </w:r>
+      <w:proofErr w:type="spellEnd"/>
+      <w:r>
+        <w:t>-Aktivitäten</w:t>
+      </w:r>
+    </w:p>
+    <w:p>
+      <w:r>
+        <w:t>Neustart &amp; Herunterfahren von Servern bzw. wenn sie das Netzwerk verlassen</w:t>
+      </w:r>
+    </w:p>
+    <w:p>
       <w:bookmarkStart w:id="0" w:name="_GoBack"/>
       <w:bookmarkEnd w:id="0"/>
     </w:p>
-    <w:p>
-      <w:r>
-        <w:t xml:space="preserve">SNMP </w:t>
-      </w:r>
-      <w:r>
-        <w:br/>
-      </w:r>
-      <w:r>
-        <w:t>ACL Richtung Internet</w:t>
-      </w:r>
-      <w:r>
-        <w:br/>
-        <w:t>Verbindungen verschlüsseln (Routing)</w:t>
-      </w:r>
-      <w:r>
-        <w:br/>
-        <w:t>Konfigurationssicherheit (verändern)</w:t>
-      </w:r>
-    </w:p>
+    <w:p/>
     <w:sectPr>
       <w:headerReference w:type="default" r:id="rId7"/>
       <w:footerReference w:type="default" r:id="rId8"/>
@@ -358,9 +485,6 @@
 <w:endnotes xmlns:wpc="http://schemas.microsoft.com/office/word/2010/wordprocessingCanvas" xmlns:mc="http://schemas.openxmlformats.org/markup-compatibility/2006" xmlns:o="urn:schemas-microsoft-com:office:office" xmlns:r="http://schemas.openxmlformats.org/officeDocument/2006/relationships" xmlns:m="http://schemas.openxmlformats.org/officeDocument/2006/math" xmlns:v="urn:schemas-microsoft-com:vml" xmlns:wp14="http://schemas.microsoft.com/office/word/2010/wordprocessingDrawing" xmlns:wp="http://schemas.openxmlformats.org/drawingml/2006/wordprocessingDrawing" xmlns:w10="urn:schemas-microsoft-com:office:word" xmlns:w="http://schemas.openxmlformats.org/wordprocessingml/2006/main" xmlns:w14="http://schemas.microsoft.com/office/word/2010/wordml" xmlns:w15="http://schemas.microsoft.com/office/word/2012/wordml" xmlns:wpg="http://schemas.microsoft.com/office/word/2010/wordprocessingGroup" xmlns:wpi="http://schemas.microsoft.com/office/word/2010/wordprocessingInk" xmlns:wne="http://schemas.microsoft.com/office/word/2006/wordml" xmlns:wps="http://schemas.microsoft.com/office/word/2010/wordprocessingShape" mc:Ignorable="w14 w15 wp14">
   <w:endnote w:type="separator" w:id="-1">
     <w:p>
-      <w:pPr>
-        <w:spacing w:after="0" w:line="240" w:lineRule="auto"/>
-      </w:pPr>
       <w:r>
         <w:separator/>
       </w:r>
@@ -368,9 +492,6 @@
   </w:endnote>
   <w:endnote w:type="continuationSeparator" w:id="0">
     <w:p>
-      <w:pPr>
-        <w:spacing w:after="0" w:line="240" w:lineRule="auto"/>
-      </w:pPr>
       <w:r>
         <w:continuationSeparator/>
       </w:r>
@@ -385,8 +506,13 @@
     <w:pPr>
       <w:pStyle w:val="Fuzeile"/>
     </w:pPr>
+    <w:proofErr w:type="spellStart"/>
     <w:r>
-      <w:t>Halbarth, Trimmel, Tuncel</w:t>
+      <w:t>Halbarth</w:t>
+    </w:r>
+    <w:proofErr w:type="spellEnd"/>
+    <w:r>
+      <w:t>, Trimmel, Tuncel</w:t>
     </w:r>
   </w:p>
 </w:ftr>
@@ -396,9 +522,6 @@
 <w:footnotes xmlns:wpc="http://schemas.microsoft.com/office/word/2010/wordprocessingCanvas" xmlns:mc="http://schemas.openxmlformats.org/markup-compatibility/2006" xmlns:o="urn:schemas-microsoft-com:office:office" xmlns:r="http://schemas.openxmlformats.org/officeDocument/2006/relationships" xmlns:m="http://schemas.openxmlformats.org/officeDocument/2006/math" xmlns:v="urn:schemas-microsoft-com:vml" xmlns:wp14="http://schemas.microsoft.com/office/word/2010/wordprocessingDrawing" xmlns:wp="http://schemas.openxmlformats.org/drawingml/2006/wordprocessingDrawing" xmlns:w10="urn:schemas-microsoft-com:office:word" xmlns:w="http://schemas.openxmlformats.org/wordprocessingml/2006/main" xmlns:w14="http://schemas.microsoft.com/office/word/2010/wordml" xmlns:w15="http://schemas.microsoft.com/office/word/2012/wordml" xmlns:wpg="http://schemas.microsoft.com/office/word/2010/wordprocessingGroup" xmlns:wpi="http://schemas.microsoft.com/office/word/2010/wordprocessingInk" xmlns:wne="http://schemas.microsoft.com/office/word/2006/wordml" xmlns:wps="http://schemas.microsoft.com/office/word/2010/wordprocessingShape" mc:Ignorable="w14 w15 wp14">
   <w:footnote w:type="separator" w:id="-1">
     <w:p>
-      <w:pPr>
-        <w:spacing w:after="0" w:line="240" w:lineRule="auto"/>
-      </w:pPr>
       <w:r>
         <w:separator/>
       </w:r>
@@ -406,9 +529,6 @@
   </w:footnote>
   <w:footnote w:type="continuationSeparator" w:id="0">
     <w:p>
-      <w:pPr>
-        <w:spacing w:after="0" w:line="240" w:lineRule="auto"/>
-      </w:pPr>
       <w:r>
         <w:continuationSeparator/>
       </w:r>
@@ -1527,6 +1647,10 @@
   <w:style w:type="paragraph" w:default="1" w:styleId="Standard">
     <w:name w:val="Normal"/>
     <w:qFormat/>
+    <w:rsid w:val="00CD4DCB"/>
+    <w:pPr>
+      <w:spacing w:after="0" w:line="240" w:lineRule="auto"/>
+    </w:pPr>
   </w:style>
   <w:style w:type="paragraph" w:styleId="berschrift1">
     <w:name w:val="heading 1"/>
@@ -1539,7 +1663,7 @@
     <w:pPr>
       <w:keepNext/>
       <w:keepLines/>
-      <w:spacing w:before="240" w:after="0"/>
+      <w:spacing w:before="240"/>
       <w:outlineLvl w:val="0"/>
     </w:pPr>
     <w:rPr>
@@ -1601,7 +1725,6 @@
         <w:tab w:val="center" w:pos="4536"/>
         <w:tab w:val="right" w:pos="9072"/>
       </w:tabs>
-      <w:spacing w:after="0" w:line="240" w:lineRule="auto"/>
     </w:pPr>
   </w:style>
   <w:style w:type="character" w:customStyle="1" w:styleId="KopfzeileZchn">
@@ -1623,7 +1746,6 @@
         <w:tab w:val="center" w:pos="4536"/>
         <w:tab w:val="right" w:pos="9072"/>
       </w:tabs>
-      <w:spacing w:after="0" w:line="240" w:lineRule="auto"/>
     </w:pPr>
   </w:style>
   <w:style w:type="character" w:customStyle="1" w:styleId="FuzeileZchn">

</xml_diff>